<commit_message>
ajout liens journal zeinab
</commit_message>
<xml_diff>
--- a/journal_zeinab_2370973.docx
+++ b/journal_zeinab_2370973.docx
@@ -1,11 +1,13 @@
 
 <file path=word/document.xml><?xml version="1.0" encoding="utf-8"?>
-<w:document xmlns:wpc="http://schemas.microsoft.com/office/word/2010/wordprocessingCanvas" xmlns:cx="http://schemas.microsoft.com/office/drawing/2014/chartex" xmlns:cx1="http://schemas.microsoft.com/office/drawing/2015/9/8/chartex" xmlns:cx2="http://schemas.microsoft.com/office/drawing/2015/10/21/chartex" xmlns:cx3="http://schemas.microsoft.com/office/drawing/2016/5/9/chartex" xmlns:cx4="http://schemas.microsoft.com/office/drawing/2016/5/10/chartex" xmlns:cx5="http://schemas.microsoft.com/office/drawing/2016/5/11/chartex" xmlns:cx6="http://schemas.microsoft.com/office/drawing/2016/5/12/chartex" xmlns:cx7="http://schemas.microsoft.com/office/drawing/2016/5/13/chartex" xmlns:cx8="http://schemas.microsoft.com/office/drawing/2016/5/14/chartex" xmlns:mc="http://schemas.openxmlformats.org/markup-compatibility/2006" xmlns:aink="http://schemas.microsoft.com/office/drawing/2016/ink" xmlns:am3d="http://schemas.microsoft.com/office/drawing/2017/model3d" xmlns:o="urn:schemas-microsoft-com:office:office" xmlns:oel="http://schemas.microsoft.com/office/2019/extlst" xmlns:r="http://schemas.openxmlformats.org/officeDocument/2006/relationships" xmlns:m="http://schemas.openxmlformats.org/officeDocument/2006/math" xmlns:v="urn:schemas-microsoft-com:vml" xmlns:wp14="http://schemas.microsoft.com/office/word/2010/wordprocessingDrawing" xmlns:wp="http://schemas.openxmlformats.org/drawingml/2006/wordprocessingDrawing" xmlns:w10="urn:schemas-microsoft-com:office:word" xmlns:w="http://schemas.openxmlformats.org/wordprocessingml/2006/main" xmlns:w14="http://schemas.microsoft.com/office/word/2010/wordml" xmlns:w15="http://schemas.microsoft.com/office/word/2012/wordml" xmlns:w16cex="http://schemas.microsoft.com/office/word/2018/wordml/cex" xmlns:w16cid="http://schemas.microsoft.com/office/word/2016/wordml/cid" xmlns:w16="http://schemas.microsoft.com/office/word/2018/wordml" xmlns:w16sdtdh="http://schemas.microsoft.com/office/word/2020/wordml/sdtdatahash" xmlns:w16se="http://schemas.microsoft.com/office/word/2015/wordml/symex" xmlns:wpg="http://schemas.microsoft.com/office/word/2010/wordprocessingGroup" xmlns:wpi="http://schemas.microsoft.com/office/word/2010/wordprocessingInk" xmlns:wne="http://schemas.microsoft.com/office/word/2006/wordml" xmlns:wps="http://schemas.microsoft.com/office/word/2010/wordprocessingShape" xmlns:a="http://schemas.openxmlformats.org/drawingml/2006/main" xmlns:pic="http://schemas.openxmlformats.org/drawingml/2006/picture" xmlns:a14="http://schemas.microsoft.com/office/drawing/2010/main" mc:Ignorable="w14 w15 w16se w16cid w16 w16cex w16sdtdh wp14">
+<w:document xmlns:wpc="http://schemas.microsoft.com/office/word/2010/wordprocessingCanvas" xmlns:cx="http://schemas.microsoft.com/office/drawing/2014/chartex" xmlns:cx1="http://schemas.microsoft.com/office/drawing/2015/9/8/chartex" xmlns:cx2="http://schemas.microsoft.com/office/drawing/2015/10/21/chartex" xmlns:cx3="http://schemas.microsoft.com/office/drawing/2016/5/9/chartex" xmlns:cx4="http://schemas.microsoft.com/office/drawing/2016/5/10/chartex" xmlns:cx5="http://schemas.microsoft.com/office/drawing/2016/5/11/chartex" xmlns:cx6="http://schemas.microsoft.com/office/drawing/2016/5/12/chartex" xmlns:cx7="http://schemas.microsoft.com/office/drawing/2016/5/13/chartex" xmlns:cx8="http://schemas.microsoft.com/office/drawing/2016/5/14/chartex" xmlns:mc="http://schemas.openxmlformats.org/markup-compatibility/2006" xmlns:aink="http://schemas.microsoft.com/office/drawing/2016/ink" xmlns:am3d="http://schemas.microsoft.com/office/drawing/2017/model3d" xmlns:o="urn:schemas-microsoft-com:office:office" xmlns:oel="http://schemas.microsoft.com/office/2019/extlst" xmlns:r="http://schemas.openxmlformats.org/officeDocument/2006/relationships" xmlns:m="http://schemas.openxmlformats.org/officeDocument/2006/math" xmlns:v="urn:schemas-microsoft-com:vml" xmlns:wp14="http://schemas.microsoft.com/office/word/2010/wordprocessingDrawing" xmlns:wp="http://schemas.openxmlformats.org/drawingml/2006/wordprocessingDrawing" xmlns:w10="urn:schemas-microsoft-com:office:word" xmlns:w="http://schemas.openxmlformats.org/wordprocessingml/2006/main" xmlns:w14="http://schemas.microsoft.com/office/word/2010/wordml" xmlns:w15="http://schemas.microsoft.com/office/word/2012/wordml" xmlns:w16cex="http://schemas.microsoft.com/office/word/2018/wordml/cex" xmlns:w16cid="http://schemas.microsoft.com/office/word/2016/wordml/cid" xmlns:w16="http://schemas.microsoft.com/office/word/2018/wordml" xmlns:w16sdtdh="http://schemas.microsoft.com/office/word/2020/wordml/sdtdatahash" xmlns:w16se="http://schemas.microsoft.com/office/word/2015/wordml/symex" xmlns:wpg="http://schemas.microsoft.com/office/word/2010/wordprocessingGroup" xmlns:wpi="http://schemas.microsoft.com/office/word/2010/wordprocessingInk" xmlns:wne="http://schemas.microsoft.com/office/word/2006/wordml" xmlns:wps="http://schemas.microsoft.com/office/word/2010/wordprocessingShape" mc:Ignorable="w14 w15 w16se w16cid w16 w16cex w16sdtdh wp14">
   <w:body>
     <w:sdt>
       <w:sdtPr>
         <w:rPr>
+          <w:rFonts w:eastAsiaTheme="minorHAnsi"/>
           <w:color w:val="4472C4" w:themeColor="accent1"/>
+          <w:lang w:val="fr-FR" w:eastAsia="en-US"/>
         </w:rPr>
         <w:id w:val="-895585450"/>
         <w:docPartObj>
@@ -15,9 +17,8 @@
       </w:sdtPr>
       <w:sdtEndPr>
         <w:rPr>
-          <w:rFonts w:eastAsia="Calibri" w:eastAsiaTheme="minorAscii"/>
+          <w:rFonts w:eastAsiaTheme="minorEastAsia"/>
           <w:color w:val="auto"/>
-          <w:lang w:val="fr-FR" w:eastAsia="en-US"/>
         </w:rPr>
       </w:sdtEndPr>
       <w:sdtContent>
@@ -92,7 +93,7 @@
         <w:sdt>
           <w:sdtPr>
             <w:rPr>
-              <w:rFonts w:asciiTheme="majorHAnsi" w:hAnsiTheme="majorHAnsi" w:eastAsiaTheme="majorEastAsia" w:cstheme="majorBidi"/>
+              <w:rFonts w:asciiTheme="majorHAnsi" w:eastAsiaTheme="majorEastAsia" w:hAnsiTheme="majorHAnsi" w:cstheme="majorBidi"/>
               <w:caps/>
               <w:color w:val="4472C4" w:themeColor="accent1"/>
               <w:sz w:val="72"/>
@@ -118,13 +119,13 @@
               <w:pPr>
                 <w:pStyle w:val="Sansinterligne"/>
                 <w:pBdr>
-                  <w:top w:val="single" w:color="4472C4" w:themeColor="accent1" w:sz="6" w:space="6"/>
-                  <w:bottom w:val="single" w:color="4472C4" w:themeColor="accent1" w:sz="6" w:space="6"/>
+                  <w:top w:val="single" w:sz="6" w:space="6" w:color="4472C4" w:themeColor="accent1"/>
+                  <w:bottom w:val="single" w:sz="6" w:space="6" w:color="4472C4" w:themeColor="accent1"/>
                 </w:pBdr>
                 <w:spacing w:after="240"/>
                 <w:jc w:val="center"/>
                 <w:rPr>
-                  <w:rFonts w:asciiTheme="majorHAnsi" w:hAnsiTheme="majorHAnsi" w:eastAsiaTheme="majorEastAsia" w:cstheme="majorBidi"/>
+                  <w:rFonts w:asciiTheme="majorHAnsi" w:eastAsiaTheme="majorEastAsia" w:hAnsiTheme="majorHAnsi" w:cstheme="majorBidi"/>
                   <w:caps/>
                   <w:color w:val="4472C4" w:themeColor="accent1"/>
                   <w:sz w:val="80"/>
@@ -133,7 +134,7 @@
               </w:pPr>
               <w:r>
                 <w:rPr>
-                  <w:rFonts w:asciiTheme="majorHAnsi" w:hAnsiTheme="majorHAnsi" w:eastAsiaTheme="majorEastAsia" w:cstheme="majorBidi"/>
+                  <w:rFonts w:asciiTheme="majorHAnsi" w:eastAsiaTheme="majorEastAsia" w:hAnsiTheme="majorHAnsi" w:cstheme="majorBidi"/>
                   <w:caps/>
                   <w:color w:val="4472C4" w:themeColor="accent1"/>
                   <w:sz w:val="72"/>
@@ -143,7 +144,7 @@
               </w:r>
               <w:r>
                 <w:rPr>
-                  <w:rFonts w:asciiTheme="majorHAnsi" w:hAnsiTheme="majorHAnsi" w:eastAsiaTheme="majorEastAsia" w:cstheme="majorBidi"/>
+                  <w:rFonts w:asciiTheme="majorHAnsi" w:eastAsiaTheme="majorEastAsia" w:hAnsiTheme="majorHAnsi" w:cstheme="majorBidi"/>
                   <w:caps/>
                   <w:color w:val="4472C4" w:themeColor="accent1"/>
                   <w:sz w:val="72"/>
@@ -438,11 +439,11 @@
               </mc:Choice>
               <mc:Fallback>
                 <w:pict>
-                  <v:shapetype id="_x0000_t202" coordsize="21600,21600" o:spt="202" path="m,l,21600r21600,l21600,xe" w14:anchorId="77280276">
+                  <v:shapetype w14:anchorId="77280276" id="_x0000_t202" coordsize="21600,21600" o:spt="202" path="m,l,21600r21600,l21600,xe">
                     <v:stroke joinstyle="miter"/>
                     <v:path gradientshapeok="t" o:connecttype="rect"/>
                   </v:shapetype>
-                  <v:shape id="Zone de texte 44" style="position:absolute;margin-left:464.8pt;margin-top:672.6pt;width:516pt;height:89.65pt;z-index:251659264;visibility:visible;mso-wrap-style:square;mso-width-percent:1000;mso-height-percent:0;mso-wrap-distance-left:9pt;mso-wrap-distance-top:0;mso-wrap-distance-right:9pt;mso-wrap-distance-bottom:0;mso-position-horizontal:right;mso-position-horizontal-relative:margin;mso-position-vertical:absolute;mso-position-vertical-relative:page;mso-width-percent:1000;mso-height-percent:0;mso-width-relative:margin;mso-height-relative:margin;v-text-anchor:bottom" o:spid="_x0000_s1026" filled="f" stroked="f" strokeweight=".5pt" type="#_x0000_t202" o:gfxdata="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">
+                  <v:shape id="Zone de texte 44" o:spid="_x0000_s1026" type="#_x0000_t202" style="position:absolute;margin-left:464.8pt;margin-top:672.6pt;width:516pt;height:89.65pt;z-index:251659264;visibility:visible;mso-wrap-style:square;mso-width-percent:1000;mso-height-percent:0;mso-wrap-distance-left:9pt;mso-wrap-distance-top:0;mso-wrap-distance-right:9pt;mso-wrap-distance-bottom:0;mso-position-horizontal:right;mso-position-horizontal-relative:margin;mso-position-vertical:absolute;mso-position-vertical-relative:page;mso-width-percent:1000;mso-height-percent:0;mso-width-relative:margin;mso-height-relative:margin;v-text-anchor:bottom" o:gfxdata="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" filled="f" stroked="f" strokeweight=".5pt">
                     <v:textbox inset="0,0,0,0">
                       <w:txbxContent>
                         <w:sdt>
@@ -565,7 +566,11 @@
         <w:sdt>
           <w:sdtPr>
             <w:rPr>
-              <w:lang w:val="fr-FR"/>
+              <w:rFonts w:asciiTheme="minorHAnsi" w:eastAsiaTheme="minorHAnsi" w:hAnsiTheme="minorHAnsi" w:cstheme="minorBidi"/>
+              <w:color w:val="auto"/>
+              <w:sz w:val="22"/>
+              <w:szCs w:val="22"/>
+              <w:lang w:val="fr-FR" w:eastAsia="en-US"/>
             </w:rPr>
             <w:id w:val="598143227"/>
             <w:docPartObj>
@@ -575,13 +580,9 @@
           </w:sdtPr>
           <w:sdtEndPr>
             <w:rPr>
-              <w:rFonts w:ascii="Calibri" w:hAnsi="Calibri" w:eastAsia="Calibri" w:cs="" w:asciiTheme="minorAscii" w:hAnsiTheme="minorAscii" w:eastAsiaTheme="minorAscii" w:cstheme="minorBidi"/>
-              <w:b w:val="1"/>
-              <w:bCs w:val="1"/>
-              <w:color w:val="auto"/>
-              <w:sz w:val="22"/>
-              <w:szCs w:val="22"/>
-              <w:lang w:val="fr-FR" w:eastAsia="en-US"/>
+              <w:rFonts w:eastAsiaTheme="minorEastAsia"/>
+              <w:b/>
+              <w:bCs/>
             </w:rPr>
           </w:sdtEndPr>
           <w:sdtContent>
@@ -615,7 +616,7 @@
               <w:r>
                 <w:fldChar w:fldCharType="separate"/>
               </w:r>
-              <w:hyperlink w:history="1" w:anchor="_Toc159998168">
+              <w:hyperlink w:anchor="_Toc159998168" w:history="1">
                 <w:r>
                   <w:rPr>
                     <w:rStyle w:val="Lienhypertexte"/>
@@ -685,7 +686,7 @@
                   <w:noProof/>
                 </w:rPr>
               </w:pPr>
-              <w:hyperlink w:history="1" w:anchor="_Toc159998169">
+              <w:hyperlink w:anchor="_Toc159998169" w:history="1">
                 <w:r>
                   <w:rPr>
                     <w:rStyle w:val="Lienhypertexte"/>
@@ -791,7 +792,7 @@
           <w:u w:val="single"/>
         </w:rPr>
       </w:pPr>
-      <w:bookmarkStart w:name="_Toc159998168" w:id="0"/>
+      <w:bookmarkStart w:id="0" w:name="_Toc159998168"/>
       <w:r>
         <w:rPr>
           <w:rStyle w:val="lev"/>
@@ -816,119 +817,96 @@
     <w:p/>
     <w:p>
       <w:r>
-        <w:rPr/>
         <w:t xml:space="preserve">Le premier défi que j’ai rencontré est l’enregistrement du dossier dans </w:t>
       </w:r>
       <w:r>
-        <w:rPr/>
         <w:t>O</w:t>
       </w:r>
       <w:r>
-        <w:rPr/>
         <w:t xml:space="preserve">ne </w:t>
       </w:r>
       <w:r>
-        <w:rPr/>
         <w:t>D</w:t>
       </w:r>
       <w:r>
-        <w:rPr/>
         <w:t xml:space="preserve">rive. </w:t>
       </w:r>
       <w:r>
-        <w:rPr/>
         <w:t xml:space="preserve">Voulant avoir accès à mon document partout, j’ai voulu l’enregistrer dans mon </w:t>
       </w:r>
       <w:r>
-        <w:rPr/>
         <w:t>O</w:t>
       </w:r>
       <w:r>
-        <w:rPr/>
         <w:t xml:space="preserve">ne </w:t>
       </w:r>
       <w:r>
-        <w:rPr/>
         <w:t>D</w:t>
       </w:r>
       <w:r>
-        <w:rPr/>
         <w:t>rive.</w:t>
       </w:r>
       <w:r>
-        <w:rPr/>
         <w:t xml:space="preserve"> Cependant, lorsque je l’ai mis dans le cloud, cela à bien évidemment tout </w:t>
       </w:r>
       <w:r>
-        <w:rPr/>
         <w:t>fait crasher dans git, car le dossier ne se trouvait plus là où il était, il ne pouvait, donc plus le trouver.</w:t>
       </w:r>
       <w:r>
-        <w:rPr/>
         <w:t xml:space="preserve"> Cela </w:t>
       </w:r>
       <w:r>
-        <w:rPr/>
         <w:t>a</w:t>
       </w:r>
       <w:r>
-        <w:rPr/>
         <w:t xml:space="preserve"> été vraiment compliqué pour moi d</w:t>
       </w:r>
       <w:r>
-        <w:rPr/>
         <w:t xml:space="preserve">’arranger la situation, mais j’ai fini par y arriver </w:t>
       </w:r>
       <w:r>
-        <w:rPr/>
         <w:t xml:space="preserve">en effaçant et réinstallant git </w:t>
       </w:r>
       <w:r>
-        <w:rPr/>
         <w:t>Bash</w:t>
       </w:r>
       <w:r>
-        <w:rPr/>
         <w:t xml:space="preserve">, en clonant le répertoire à nouveau </w:t>
       </w:r>
       <w:r>
-        <w:rPr/>
         <w:t xml:space="preserve">et en utilisant </w:t>
       </w:r>
       <w:r>
-        <w:rPr/>
         <w:t xml:space="preserve">la commande </w:t>
       </w:r>
       <w:r>
-        <w:rPr/>
         <w:t>« </w:t>
       </w:r>
       <w:r>
-        <w:rPr/>
         <w:t xml:space="preserve">git </w:t>
       </w:r>
-      <w:r>
-        <w:rPr/>
+      <w:proofErr w:type="spellStart"/>
+      <w:r>
         <w:t>fetch</w:t>
       </w:r>
-      <w:r>
-        <w:rPr/>
+      <w:proofErr w:type="spellEnd"/>
+      <w:r>
         <w:t xml:space="preserve"> </w:t>
       </w:r>
-      <w:r>
-        <w:rPr/>
+      <w:proofErr w:type="spellStart"/>
+      <w:r>
         <w:t>origin</w:t>
       </w:r>
-      <w:r>
-        <w:rPr/>
+      <w:proofErr w:type="spellEnd"/>
+      <w:r>
         <w:t> </w:t>
       </w:r>
-      <w:r>
-        <w:rPr/>
+      <w:proofErr w:type="gramStart"/>
+      <w:r>
         <w:t>» .</w:t>
       </w:r>
-      <w:r>
-        <w:rPr/>
+      <w:proofErr w:type="gramEnd"/>
+      <w:r>
         <w:t xml:space="preserve"> </w:t>
       </w:r>
     </w:p>
@@ -969,108 +947,84 @@
     </w:p>
     <w:p/>
     <w:p>
-      <w:pPr>
-        <w:pStyle w:val="Normal"/>
-        <w:suppressLineNumbers w:val="0"/>
-        <w:bidi w:val="0"/>
-        <w:spacing w:before="0" w:beforeAutospacing="off" w:after="160" w:afterAutospacing="off" w:line="259" w:lineRule="auto"/>
-        <w:ind w:left="0" w:right="0"/>
-        <w:jc w:val="left"/>
-      </w:pPr>
-      <w:r>
-        <w:rPr/>
+      <w:r>
         <w:t xml:space="preserve">Le troisième défi que j’ai rencontré était </w:t>
       </w:r>
       <w:r>
-        <w:rPr/>
         <w:t xml:space="preserve">de savoir comment j’allais coder la page </w:t>
       </w:r>
-      <w:r>
-        <w:rPr/>
+      <w:proofErr w:type="spellStart"/>
+      <w:r>
         <w:t>css</w:t>
       </w:r>
-      <w:r>
-        <w:rPr/>
+      <w:proofErr w:type="spellEnd"/>
+      <w:r>
         <w:t xml:space="preserve">, si elle était dans une branche à part, si je la modifie, je ne peux, donc pas voir </w:t>
       </w:r>
       <w:r>
-        <w:rPr/>
         <w:t xml:space="preserve">les modifications sur ma page html directement. Pour remédier à cela, j’ai </w:t>
       </w:r>
       <w:r>
-        <w:rPr/>
         <w:t>fait</w:t>
       </w:r>
       <w:r>
-        <w:rPr/>
         <w:t xml:space="preserve"> une page </w:t>
       </w:r>
-      <w:r>
-        <w:rPr/>
+      <w:proofErr w:type="spellStart"/>
+      <w:r>
         <w:t>css</w:t>
       </w:r>
-      <w:r>
-        <w:rPr/>
+      <w:proofErr w:type="spellEnd"/>
+      <w:r>
         <w:t xml:space="preserve"> temporaire dans ma branche et une fois que j’aurais fini, je mettrais le code</w:t>
       </w:r>
       <w:r>
-        <w:rPr/>
         <w:t xml:space="preserve"> la page </w:t>
       </w:r>
-      <w:r>
-        <w:rPr/>
+      <w:proofErr w:type="spellStart"/>
+      <w:r>
         <w:t>css</w:t>
       </w:r>
-      <w:r>
-        <w:rPr/>
+      <w:proofErr w:type="spellEnd"/>
+      <w:r>
         <w:t xml:space="preserve"> dans la br</w:t>
       </w:r>
       <w:r>
-        <w:rPr/>
         <w:t>a</w:t>
       </w:r>
       <w:r>
-        <w:rPr/>
         <w:t xml:space="preserve">nche </w:t>
       </w:r>
-      <w:r>
-        <w:rPr/>
+      <w:proofErr w:type="spellStart"/>
+      <w:r>
         <w:t>css</w:t>
       </w:r>
-      <w:r>
-        <w:rPr/>
+      <w:proofErr w:type="spellEnd"/>
+      <w:r>
         <w:t>, sinon je</w:t>
       </w:r>
       <w:r>
-        <w:rPr/>
         <w:t xml:space="preserve"> </w:t>
       </w:r>
       <w:r>
-        <w:rPr/>
         <w:t>ne vois pas comment voir si mes modifications sont correctes.</w:t>
       </w:r>
       <w:r>
-        <w:rPr/>
         <w:t xml:space="preserve"> </w:t>
       </w:r>
       <w:r>
-        <w:rPr/>
         <w:t>Ceci a été écrit avant notre rencontre,</w:t>
       </w:r>
       <w:r>
-        <w:rPr/>
         <w:t xml:space="preserve"> maintenant que je sais qu’on pouvait fusionner les branches aussi souvent que l’on </w:t>
       </w:r>
       <w:r>
-        <w:rPr/>
         <w:t>souhaitait</w:t>
       </w:r>
       <w:r>
-        <w:rPr/>
         <w:t>, et non pas juste à la fin,</w:t>
       </w:r>
       <w:r>
-        <w:rPr/>
         <w:t xml:space="preserve"> je comprends que ce problème n’avait pas à avoir lieu.</w:t>
       </w:r>
     </w:p>
@@ -1082,7 +1036,7 @@
       <w:pPr>
         <w:pStyle w:val="Titre2"/>
       </w:pPr>
-      <w:bookmarkStart w:name="_Toc159998169" w:id="1"/>
+      <w:bookmarkStart w:id="1" w:name="_Toc159998169"/>
       <w:r>
         <w:t xml:space="preserve">Git </w:t>
       </w:r>
@@ -1101,30 +1055,31 @@
     </w:p>
     <w:p/>
     <w:p>
-      <w:pPr>
-        <w:pStyle w:val="Normal"/>
-      </w:pPr>
-      <w:r>
+      <w:r>
+        <w:rPr>
+          <w:noProof/>
+        </w:rPr>
+        <w:lastRenderedPageBreak/>
         <w:drawing>
-          <wp:inline wp14:editId="281FC10F" wp14:anchorId="664ACA81">
+          <wp:inline distT="0" distB="0" distL="0" distR="0" wp14:anchorId="664ACA81" wp14:editId="28E376E5">
             <wp:extent cx="4736726" cy="2684145"/>
             <wp:effectExtent l="0" t="0" r="0" b="0"/>
-            <wp:docPr id="1851392613" name="" title=""/>
+            <wp:docPr id="1851392613" name="Image 1851392613"/>
             <wp:cNvGraphicFramePr>
-              <a:graphicFrameLocks noChangeAspect="1"/>
+              <a:graphicFrameLocks xmlns:a="http://schemas.openxmlformats.org/drawingml/2006/main" noChangeAspect="1"/>
             </wp:cNvGraphicFramePr>
-            <a:graphic>
+            <a:graphic xmlns:a="http://schemas.openxmlformats.org/drawingml/2006/main">
               <a:graphicData uri="http://schemas.openxmlformats.org/drawingml/2006/picture">
-                <pic:pic>
+                <pic:pic xmlns:pic="http://schemas.openxmlformats.org/drawingml/2006/picture">
                   <pic:nvPicPr>
                     <pic:cNvPr id="0" name=""/>
                     <pic:cNvPicPr/>
                   </pic:nvPicPr>
                   <pic:blipFill>
-                    <a:blip r:embed="R9152cbc5ff374882">
+                    <a:blip r:embed="rId8" cstate="print">
                       <a:extLst>
-                        <a:ext xmlns:a="http://schemas.openxmlformats.org/drawingml/2006/main" uri="{28A0092B-C50C-407E-A947-70E740481C1C}">
-                          <a14:useLocalDpi val="0"/>
+                        <a:ext uri="{28A0092B-C50C-407E-A947-70E740481C1C}">
+                          <a14:useLocalDpi xmlns:a14="http://schemas.microsoft.com/office/drawing/2010/main" val="0"/>
                         </a:ext>
                       </a:extLst>
                     </a:blip>
@@ -1149,30 +1104,30 @@
       </w:r>
     </w:p>
     <w:p>
-      <w:pPr>
-        <w:pStyle w:val="Normal"/>
-      </w:pPr>
-      <w:r>
+      <w:r>
+        <w:rPr>
+          <w:noProof/>
+        </w:rPr>
         <w:drawing>
-          <wp:inline wp14:editId="6A85090F" wp14:anchorId="3416393E">
+          <wp:inline distT="0" distB="0" distL="0" distR="0" wp14:anchorId="3416393E" wp14:editId="6A85090F">
             <wp:extent cx="5288508" cy="4429125"/>
             <wp:effectExtent l="0" t="0" r="0" b="0"/>
-            <wp:docPr id="1416651050" name="" title=""/>
+            <wp:docPr id="1416651050" name="Image 1416651050"/>
             <wp:cNvGraphicFramePr>
-              <a:graphicFrameLocks noChangeAspect="1"/>
+              <a:graphicFrameLocks xmlns:a="http://schemas.openxmlformats.org/drawingml/2006/main" noChangeAspect="1"/>
             </wp:cNvGraphicFramePr>
-            <a:graphic>
+            <a:graphic xmlns:a="http://schemas.openxmlformats.org/drawingml/2006/main">
               <a:graphicData uri="http://schemas.openxmlformats.org/drawingml/2006/picture">
-                <pic:pic>
+                <pic:pic xmlns:pic="http://schemas.openxmlformats.org/drawingml/2006/picture">
                   <pic:nvPicPr>
                     <pic:cNvPr id="0" name=""/>
                     <pic:cNvPicPr/>
                   </pic:nvPicPr>
                   <pic:blipFill>
-                    <a:blip r:embed="Re934d79f538b46d3">
+                    <a:blip r:embed="rId9">
                       <a:extLst>
-                        <a:ext xmlns:a="http://schemas.openxmlformats.org/drawingml/2006/main" uri="{28A0092B-C50C-407E-A947-70E740481C1C}">
-                          <a14:useLocalDpi val="0"/>
+                        <a:ext uri="{28A0092B-C50C-407E-A947-70E740481C1C}">
+                          <a14:useLocalDpi xmlns:a14="http://schemas.microsoft.com/office/drawing/2010/main" val="0"/>
                         </a:ext>
                       </a:extLst>
                     </a:blip>
@@ -1197,30 +1152,31 @@
       </w:r>
     </w:p>
     <w:p>
-      <w:pPr>
-        <w:pStyle w:val="Normal"/>
-      </w:pPr>
-      <w:r>
+      <w:r>
+        <w:rPr>
+          <w:noProof/>
+        </w:rPr>
+        <w:lastRenderedPageBreak/>
         <w:drawing>
-          <wp:inline wp14:editId="341C9E57" wp14:anchorId="2D2BA3CE">
+          <wp:inline distT="0" distB="0" distL="0" distR="0" wp14:anchorId="2D2BA3CE" wp14:editId="341C9E57">
             <wp:extent cx="4572000" cy="3771900"/>
             <wp:effectExtent l="0" t="0" r="0" b="0"/>
-            <wp:docPr id="1415981883" name="" title=""/>
+            <wp:docPr id="1415981883" name="Image 1415981883"/>
             <wp:cNvGraphicFramePr>
-              <a:graphicFrameLocks noChangeAspect="1"/>
+              <a:graphicFrameLocks xmlns:a="http://schemas.openxmlformats.org/drawingml/2006/main" noChangeAspect="1"/>
             </wp:cNvGraphicFramePr>
-            <a:graphic>
+            <a:graphic xmlns:a="http://schemas.openxmlformats.org/drawingml/2006/main">
               <a:graphicData uri="http://schemas.openxmlformats.org/drawingml/2006/picture">
-                <pic:pic>
+                <pic:pic xmlns:pic="http://schemas.openxmlformats.org/drawingml/2006/picture">
                   <pic:nvPicPr>
                     <pic:cNvPr id="0" name=""/>
                     <pic:cNvPicPr/>
                   </pic:nvPicPr>
                   <pic:blipFill>
-                    <a:blip r:embed="R3d0516e7f1da47af">
+                    <a:blip r:embed="rId10">
                       <a:extLst>
-                        <a:ext xmlns:a="http://schemas.openxmlformats.org/drawingml/2006/main" uri="{28A0092B-C50C-407E-A947-70E740481C1C}">
-                          <a14:useLocalDpi val="0"/>
+                        <a:ext uri="{28A0092B-C50C-407E-A947-70E740481C1C}">
+                          <a14:useLocalDpi xmlns:a14="http://schemas.microsoft.com/office/drawing/2010/main" val="0"/>
                         </a:ext>
                       </a:extLst>
                     </a:blip>
@@ -1245,30 +1201,30 @@
       </w:r>
     </w:p>
     <w:p>
-      <w:pPr>
-        <w:pStyle w:val="Normal"/>
-      </w:pPr>
-      <w:r>
+      <w:r>
+        <w:rPr>
+          <w:noProof/>
+        </w:rPr>
         <w:drawing>
-          <wp:inline wp14:editId="7A1C13FC" wp14:anchorId="36FB49D9">
+          <wp:inline distT="0" distB="0" distL="0" distR="0" wp14:anchorId="36FB49D9" wp14:editId="7A1C13FC">
             <wp:extent cx="5439318" cy="4181475"/>
             <wp:effectExtent l="0" t="0" r="0" b="0"/>
-            <wp:docPr id="586667543" name="" title=""/>
+            <wp:docPr id="586667543" name="Image 586667543"/>
             <wp:cNvGraphicFramePr>
-              <a:graphicFrameLocks noChangeAspect="1"/>
+              <a:graphicFrameLocks xmlns:a="http://schemas.openxmlformats.org/drawingml/2006/main" noChangeAspect="1"/>
             </wp:cNvGraphicFramePr>
-            <a:graphic>
+            <a:graphic xmlns:a="http://schemas.openxmlformats.org/drawingml/2006/main">
               <a:graphicData uri="http://schemas.openxmlformats.org/drawingml/2006/picture">
-                <pic:pic>
+                <pic:pic xmlns:pic="http://schemas.openxmlformats.org/drawingml/2006/picture">
                   <pic:nvPicPr>
                     <pic:cNvPr id="0" name=""/>
                     <pic:cNvPicPr/>
                   </pic:nvPicPr>
                   <pic:blipFill>
-                    <a:blip r:embed="R619544cf94aa4d5a">
+                    <a:blip r:embed="rId11">
                       <a:extLst>
-                        <a:ext xmlns:a="http://schemas.openxmlformats.org/drawingml/2006/main" uri="{28A0092B-C50C-407E-A947-70E740481C1C}">
-                          <a14:useLocalDpi val="0"/>
+                        <a:ext uri="{28A0092B-C50C-407E-A947-70E740481C1C}">
+                          <a14:useLocalDpi xmlns:a14="http://schemas.microsoft.com/office/drawing/2010/main" val="0"/>
                         </a:ext>
                       </a:extLst>
                     </a:blip>
@@ -1293,30 +1249,31 @@
       </w:r>
     </w:p>
     <w:p>
-      <w:pPr>
-        <w:pStyle w:val="Normal"/>
-      </w:pPr>
-      <w:r>
+      <w:r>
+        <w:rPr>
+          <w:noProof/>
+        </w:rPr>
+        <w:lastRenderedPageBreak/>
         <w:drawing>
-          <wp:inline wp14:editId="48FFD6E2" wp14:anchorId="176EE12B">
+          <wp:inline distT="0" distB="0" distL="0" distR="0" wp14:anchorId="176EE12B" wp14:editId="598A4770">
             <wp:extent cx="4572000" cy="3657600"/>
             <wp:effectExtent l="0" t="0" r="0" b="0"/>
-            <wp:docPr id="476316500" name="" title=""/>
+            <wp:docPr id="476316500" name="Image 476316500"/>
             <wp:cNvGraphicFramePr>
-              <a:graphicFrameLocks noChangeAspect="1"/>
+              <a:graphicFrameLocks xmlns:a="http://schemas.openxmlformats.org/drawingml/2006/main" noChangeAspect="1"/>
             </wp:cNvGraphicFramePr>
-            <a:graphic>
+            <a:graphic xmlns:a="http://schemas.openxmlformats.org/drawingml/2006/main">
               <a:graphicData uri="http://schemas.openxmlformats.org/drawingml/2006/picture">
-                <pic:pic>
+                <pic:pic xmlns:pic="http://schemas.openxmlformats.org/drawingml/2006/picture">
                   <pic:nvPicPr>
                     <pic:cNvPr id="0" name=""/>
                     <pic:cNvPicPr/>
                   </pic:nvPicPr>
                   <pic:blipFill>
-                    <a:blip r:embed="R0ece34e2627a40df">
+                    <a:blip r:embed="rId12" cstate="print">
                       <a:extLst>
-                        <a:ext xmlns:a="http://schemas.openxmlformats.org/drawingml/2006/main" uri="{28A0092B-C50C-407E-A947-70E740481C1C}">
-                          <a14:useLocalDpi val="0"/>
+                        <a:ext uri="{28A0092B-C50C-407E-A947-70E740481C1C}">
+                          <a14:useLocalDpi xmlns:a14="http://schemas.microsoft.com/office/drawing/2010/main" val="0"/>
                         </a:ext>
                       </a:extLst>
                     </a:blip>
@@ -1341,30 +1298,30 @@
       </w:r>
     </w:p>
     <w:p>
-      <w:pPr>
-        <w:pStyle w:val="Normal"/>
-      </w:pPr>
-      <w:r>
+      <w:r>
+        <w:rPr>
+          <w:noProof/>
+        </w:rPr>
         <w:drawing>
-          <wp:inline wp14:editId="5C254CB8" wp14:anchorId="5052DA56">
+          <wp:inline distT="0" distB="0" distL="0" distR="0" wp14:anchorId="5052DA56" wp14:editId="5C254CB8">
             <wp:extent cx="5210175" cy="1378525"/>
             <wp:effectExtent l="0" t="0" r="0" b="0"/>
-            <wp:docPr id="949903884" name="" title=""/>
+            <wp:docPr id="949903884" name="Image 949903884"/>
             <wp:cNvGraphicFramePr>
-              <a:graphicFrameLocks noChangeAspect="1"/>
+              <a:graphicFrameLocks xmlns:a="http://schemas.openxmlformats.org/drawingml/2006/main" noChangeAspect="1"/>
             </wp:cNvGraphicFramePr>
-            <a:graphic>
+            <a:graphic xmlns:a="http://schemas.openxmlformats.org/drawingml/2006/main">
               <a:graphicData uri="http://schemas.openxmlformats.org/drawingml/2006/picture">
-                <pic:pic>
+                <pic:pic xmlns:pic="http://schemas.openxmlformats.org/drawingml/2006/picture">
                   <pic:nvPicPr>
                     <pic:cNvPr id="0" name=""/>
                     <pic:cNvPicPr/>
                   </pic:nvPicPr>
                   <pic:blipFill>
-                    <a:blip r:embed="R698e7dd66a4e4f84">
+                    <a:blip r:embed="rId13">
                       <a:extLst>
-                        <a:ext xmlns:a="http://schemas.openxmlformats.org/drawingml/2006/main" uri="{28A0092B-C50C-407E-A947-70E740481C1C}">
-                          <a14:useLocalDpi val="0"/>
+                        <a:ext uri="{28A0092B-C50C-407E-A947-70E740481C1C}">
+                          <a14:useLocalDpi xmlns:a14="http://schemas.microsoft.com/office/drawing/2010/main" val="0"/>
                         </a:ext>
                       </a:extLst>
                     </a:blip>
@@ -1388,8 +1345,62 @@
         </w:drawing>
       </w:r>
     </w:p>
+    <w:p/>
+    <w:p>
+      <w:pPr>
+        <w:pStyle w:val="Titre2"/>
+        <w:rPr>
+          <w:b/>
+          <w:bCs/>
+          <w:sz w:val="32"/>
+          <w:szCs w:val="32"/>
+          <w:u w:val="single"/>
+        </w:rPr>
+      </w:pPr>
+      <w:r>
+        <w:rPr>
+          <w:b/>
+          <w:bCs/>
+          <w:sz w:val="32"/>
+          <w:szCs w:val="32"/>
+          <w:u w:val="single"/>
+        </w:rPr>
+        <w:t>Source :</w:t>
+      </w:r>
+    </w:p>
+    <w:p>
+      <w:hyperlink r:id="rId14" w:history="1">
+        <w:r>
+          <w:rPr>
+            <w:rStyle w:val="Lienhypertexte"/>
+          </w:rPr>
+          <w:t>https://pixabay.com/fr/</w:t>
+        </w:r>
+      </w:hyperlink>
+    </w:p>
+    <w:p>
+      <w:hyperlink r:id="rId15" w:history="1">
+        <w:r>
+          <w:rPr>
+            <w:rStyle w:val="Lienhypertexte"/>
+          </w:rPr>
+          <w:t>https://www.samsung.com/ca/audio-sound/others/samsung-35mm-earphones-black-eo-ia500bbegca/?modelCode=EO-IA500BBEGCA+&amp;cid=ca_pd_ppc_google_none_ecommerce_im-hearables-earphones_pla_shopping_20180109-h</w:t>
+        </w:r>
+      </w:hyperlink>
+    </w:p>
+    <w:p>
+      <w:hyperlink r:id="rId16" w:history="1">
+        <w:r>
+          <w:rPr>
+            <w:rStyle w:val="Lienhypertexte"/>
+          </w:rPr>
+          <w:t>https://www.google.com/shopping/product/1350873530723328626?client=firefox-b-d&amp;q=casques+filaires+meilleur+sur+le+march%C3%A9&amp;prds=eto:9376740676097540388_0;15932661500481943324_0;16722744692195938148_0,pid:13432396106207841988,rsk:PC_6064557142801754615&amp;sa=X&amp;ved=0ahUKEwj84-rWv8eEAxUOkYkEHY79Dt8Q9pwGCAw</w:t>
+        </w:r>
+      </w:hyperlink>
+    </w:p>
+    <w:p/>
     <w:sectPr>
-      <w:pgSz w:w="11906" w:h="16838" w:orient="portrait"/>
+      <w:pgSz w:w="11906" w:h="16838"/>
       <w:pgMar w:top="1440" w:right="1440" w:bottom="1440" w:left="1440" w:header="720" w:footer="720" w:gutter="0"/>
       <w:pgNumType w:start="0"/>
       <w:cols w:space="720"/>
@@ -1405,7 +1416,7 @@
   <w:docDefaults>
     <w:rPrDefault>
       <w:rPr>
-        <w:rFonts w:asciiTheme="minorHAnsi" w:hAnsiTheme="minorHAnsi" w:eastAsiaTheme="minorHAnsi" w:cstheme="minorBidi"/>
+        <w:rFonts w:asciiTheme="minorHAnsi" w:eastAsiaTheme="minorHAnsi" w:hAnsiTheme="minorHAnsi" w:cstheme="minorBidi"/>
         <w:sz w:val="22"/>
         <w:szCs w:val="22"/>
         <w:lang w:val="fr-FR" w:eastAsia="en-US" w:bidi="ar-SA"/>
@@ -1420,14 +1431,14 @@
   <w:latentStyles w:defLockedState="0" w:defUIPriority="99" w:defSemiHidden="0" w:defUnhideWhenUsed="0" w:defQFormat="0" w:count="376">
     <w:lsdException w:name="Normal" w:uiPriority="0" w:qFormat="1"/>
     <w:lsdException w:name="heading 1" w:uiPriority="9" w:qFormat="1"/>
-    <w:lsdException w:name="heading 2" w:uiPriority="9" w:semiHidden="1" w:unhideWhenUsed="1" w:qFormat="1"/>
-    <w:lsdException w:name="heading 3" w:uiPriority="9" w:semiHidden="1" w:unhideWhenUsed="1" w:qFormat="1"/>
-    <w:lsdException w:name="heading 4" w:uiPriority="9" w:semiHidden="1" w:unhideWhenUsed="1" w:qFormat="1"/>
-    <w:lsdException w:name="heading 5" w:uiPriority="9" w:semiHidden="1" w:unhideWhenUsed="1" w:qFormat="1"/>
-    <w:lsdException w:name="heading 6" w:uiPriority="9" w:semiHidden="1" w:unhideWhenUsed="1" w:qFormat="1"/>
-    <w:lsdException w:name="heading 7" w:uiPriority="9" w:semiHidden="1" w:unhideWhenUsed="1" w:qFormat="1"/>
-    <w:lsdException w:name="heading 8" w:uiPriority="9" w:semiHidden="1" w:unhideWhenUsed="1" w:qFormat="1"/>
-    <w:lsdException w:name="heading 9" w:uiPriority="9" w:semiHidden="1" w:unhideWhenUsed="1" w:qFormat="1"/>
+    <w:lsdException w:name="heading 2" w:semiHidden="1" w:uiPriority="9" w:unhideWhenUsed="1" w:qFormat="1"/>
+    <w:lsdException w:name="heading 3" w:semiHidden="1" w:uiPriority="9" w:unhideWhenUsed="1" w:qFormat="1"/>
+    <w:lsdException w:name="heading 4" w:semiHidden="1" w:uiPriority="9" w:unhideWhenUsed="1" w:qFormat="1"/>
+    <w:lsdException w:name="heading 5" w:semiHidden="1" w:uiPriority="9" w:unhideWhenUsed="1" w:qFormat="1"/>
+    <w:lsdException w:name="heading 6" w:semiHidden="1" w:uiPriority="9" w:unhideWhenUsed="1" w:qFormat="1"/>
+    <w:lsdException w:name="heading 7" w:semiHidden="1" w:uiPriority="9" w:unhideWhenUsed="1" w:qFormat="1"/>
+    <w:lsdException w:name="heading 8" w:semiHidden="1" w:uiPriority="9" w:unhideWhenUsed="1" w:qFormat="1"/>
+    <w:lsdException w:name="heading 9" w:semiHidden="1" w:uiPriority="9" w:unhideWhenUsed="1" w:qFormat="1"/>
     <w:lsdException w:name="index 1" w:semiHidden="1" w:unhideWhenUsed="1"/>
     <w:lsdException w:name="index 2" w:semiHidden="1" w:unhideWhenUsed="1"/>
     <w:lsdException w:name="index 3" w:semiHidden="1" w:unhideWhenUsed="1"/>
@@ -1437,22 +1448,22 @@
     <w:lsdException w:name="index 7" w:semiHidden="1" w:unhideWhenUsed="1"/>
     <w:lsdException w:name="index 8" w:semiHidden="1" w:unhideWhenUsed="1"/>
     <w:lsdException w:name="index 9" w:semiHidden="1" w:unhideWhenUsed="1"/>
-    <w:lsdException w:name="toc 1" w:uiPriority="39" w:semiHidden="1" w:unhideWhenUsed="1"/>
-    <w:lsdException w:name="toc 2" w:uiPriority="39" w:semiHidden="1" w:unhideWhenUsed="1"/>
-    <w:lsdException w:name="toc 3" w:uiPriority="39" w:semiHidden="1" w:unhideWhenUsed="1"/>
-    <w:lsdException w:name="toc 4" w:uiPriority="39" w:semiHidden="1" w:unhideWhenUsed="1"/>
-    <w:lsdException w:name="toc 5" w:uiPriority="39" w:semiHidden="1" w:unhideWhenUsed="1"/>
-    <w:lsdException w:name="toc 6" w:uiPriority="39" w:semiHidden="1" w:unhideWhenUsed="1"/>
-    <w:lsdException w:name="toc 7" w:uiPriority="39" w:semiHidden="1" w:unhideWhenUsed="1"/>
-    <w:lsdException w:name="toc 8" w:uiPriority="39" w:semiHidden="1" w:unhideWhenUsed="1"/>
-    <w:lsdException w:name="toc 9" w:uiPriority="39" w:semiHidden="1" w:unhideWhenUsed="1"/>
+    <w:lsdException w:name="toc 1" w:semiHidden="1" w:uiPriority="39" w:unhideWhenUsed="1"/>
+    <w:lsdException w:name="toc 2" w:semiHidden="1" w:uiPriority="39" w:unhideWhenUsed="1"/>
+    <w:lsdException w:name="toc 3" w:semiHidden="1" w:uiPriority="39" w:unhideWhenUsed="1"/>
+    <w:lsdException w:name="toc 4" w:semiHidden="1" w:uiPriority="39" w:unhideWhenUsed="1"/>
+    <w:lsdException w:name="toc 5" w:semiHidden="1" w:uiPriority="39" w:unhideWhenUsed="1"/>
+    <w:lsdException w:name="toc 6" w:semiHidden="1" w:uiPriority="39" w:unhideWhenUsed="1"/>
+    <w:lsdException w:name="toc 7" w:semiHidden="1" w:uiPriority="39" w:unhideWhenUsed="1"/>
+    <w:lsdException w:name="toc 8" w:semiHidden="1" w:uiPriority="39" w:unhideWhenUsed="1"/>
+    <w:lsdException w:name="toc 9" w:semiHidden="1" w:uiPriority="39" w:unhideWhenUsed="1"/>
     <w:lsdException w:name="Normal Indent" w:semiHidden="1" w:unhideWhenUsed="1"/>
     <w:lsdException w:name="footnote text" w:semiHidden="1" w:unhideWhenUsed="1"/>
     <w:lsdException w:name="annotation text" w:semiHidden="1" w:unhideWhenUsed="1"/>
     <w:lsdException w:name="header" w:semiHidden="1" w:unhideWhenUsed="1"/>
     <w:lsdException w:name="footer" w:semiHidden="1" w:unhideWhenUsed="1"/>
     <w:lsdException w:name="index heading" w:semiHidden="1" w:unhideWhenUsed="1"/>
-    <w:lsdException w:name="caption" w:uiPriority="35" w:semiHidden="1" w:unhideWhenUsed="1" w:qFormat="1"/>
+    <w:lsdException w:name="caption" w:semiHidden="1" w:uiPriority="35" w:unhideWhenUsed="1" w:qFormat="1"/>
     <w:lsdException w:name="table of figures" w:semiHidden="1" w:unhideWhenUsed="1"/>
     <w:lsdException w:name="envelope address" w:semiHidden="1" w:unhideWhenUsed="1"/>
     <w:lsdException w:name="envelope return" w:semiHidden="1" w:unhideWhenUsed="1"/>
@@ -1483,7 +1494,7 @@
     <w:lsdException w:name="Title" w:uiPriority="10" w:qFormat="1"/>
     <w:lsdException w:name="Closing" w:semiHidden="1" w:unhideWhenUsed="1"/>
     <w:lsdException w:name="Signature" w:semiHidden="1" w:unhideWhenUsed="1"/>
-    <w:lsdException w:name="Default Paragraph Font" w:uiPriority="1" w:semiHidden="1" w:unhideWhenUsed="1"/>
+    <w:lsdException w:name="Default Paragraph Font" w:semiHidden="1" w:uiPriority="1" w:unhideWhenUsed="1"/>
     <w:lsdException w:name="Body Text" w:semiHidden="1" w:unhideWhenUsed="1"/>
     <w:lsdException w:name="Body Text Indent" w:semiHidden="1" w:unhideWhenUsed="1"/>
     <w:lsdException w:name="List Continue" w:semiHidden="1" w:unhideWhenUsed="1"/>
@@ -1683,8 +1694,8 @@
     <w:lsdException w:name="Subtle Reference" w:uiPriority="31" w:qFormat="1"/>
     <w:lsdException w:name="Intense Reference" w:uiPriority="32" w:qFormat="1"/>
     <w:lsdException w:name="Book Title" w:uiPriority="33" w:qFormat="1"/>
-    <w:lsdException w:name="Bibliography" w:uiPriority="37" w:semiHidden="1" w:unhideWhenUsed="1"/>
-    <w:lsdException w:name="TOC Heading" w:uiPriority="39" w:semiHidden="1" w:unhideWhenUsed="1" w:qFormat="1"/>
+    <w:lsdException w:name="Bibliography" w:semiHidden="1" w:uiPriority="37" w:unhideWhenUsed="1"/>
+    <w:lsdException w:name="TOC Heading" w:semiHidden="1" w:uiPriority="39" w:unhideWhenUsed="1" w:qFormat="1"/>
     <w:lsdException w:name="Plain Table 1" w:uiPriority="41"/>
     <w:lsdException w:name="Plain Table 2" w:uiPriority="42"/>
     <w:lsdException w:name="Plain Table 3" w:uiPriority="43"/>
@@ -1795,7 +1806,7 @@
     <w:lsdException w:name="Unresolved Mention" w:semiHidden="1" w:unhideWhenUsed="1"/>
     <w:lsdException w:name="Smart Link" w:semiHidden="1" w:unhideWhenUsed="1"/>
   </w:latentStyles>
-  <w:style w:type="paragraph" w:styleId="Normal" w:default="1">
+  <w:style w:type="paragraph" w:default="1" w:styleId="Normal">
     <w:name w:val="Normal"/>
     <w:qFormat/>
   </w:style>
@@ -1814,7 +1825,7 @@
       <w:outlineLvl w:val="0"/>
     </w:pPr>
     <w:rPr>
-      <w:rFonts w:asciiTheme="majorHAnsi" w:hAnsiTheme="majorHAnsi" w:eastAsiaTheme="majorEastAsia" w:cstheme="majorBidi"/>
+      <w:rFonts w:asciiTheme="majorHAnsi" w:eastAsiaTheme="majorEastAsia" w:hAnsiTheme="majorHAnsi" w:cstheme="majorBidi"/>
       <w:color w:val="2F5496" w:themeColor="accent1" w:themeShade="BF"/>
       <w:sz w:val="32"/>
       <w:szCs w:val="32"/>
@@ -1836,19 +1847,19 @@
       <w:outlineLvl w:val="1"/>
     </w:pPr>
     <w:rPr>
-      <w:rFonts w:asciiTheme="majorHAnsi" w:hAnsiTheme="majorHAnsi" w:eastAsiaTheme="majorEastAsia" w:cstheme="majorBidi"/>
+      <w:rFonts w:asciiTheme="majorHAnsi" w:eastAsiaTheme="majorEastAsia" w:hAnsiTheme="majorHAnsi" w:cstheme="majorBidi"/>
       <w:color w:val="2F5496" w:themeColor="accent1" w:themeShade="BF"/>
       <w:sz w:val="26"/>
       <w:szCs w:val="26"/>
     </w:rPr>
   </w:style>
-  <w:style w:type="character" w:styleId="Policepardfaut" w:default="1">
+  <w:style w:type="character" w:default="1" w:styleId="Policepardfaut">
     <w:name w:val="Default Paragraph Font"/>
     <w:uiPriority w:val="1"/>
     <w:semiHidden/>
     <w:unhideWhenUsed/>
   </w:style>
-  <w:style w:type="table" w:styleId="TableauNormal" w:default="1">
+  <w:style w:type="table" w:default="1" w:styleId="TableauNormal">
     <w:name w:val="Normal Table"/>
     <w:uiPriority w:val="99"/>
     <w:semiHidden/>
@@ -1863,7 +1874,7 @@
       </w:tblCellMar>
     </w:tblPr>
   </w:style>
-  <w:style w:type="numbering" w:styleId="Aucuneliste" w:default="1">
+  <w:style w:type="numbering" w:default="1" w:styleId="Aucuneliste">
     <w:name w:val="No List"/>
     <w:uiPriority w:val="99"/>
     <w:semiHidden/>
@@ -1883,7 +1894,7 @@
       <w:lang w:val="fr-CA" w:eastAsia="fr-CA"/>
     </w:rPr>
   </w:style>
-  <w:style w:type="character" w:styleId="SansinterligneCar" w:customStyle="1">
+  <w:style w:type="character" w:customStyle="1" w:styleId="SansinterligneCar">
     <w:name w:val="Sans interligne Car"/>
     <w:basedOn w:val="Policepardfaut"/>
     <w:link w:val="Sansinterligne"/>
@@ -1905,27 +1916,27 @@
       <w:bCs/>
     </w:rPr>
   </w:style>
-  <w:style w:type="character" w:styleId="Titre2Car" w:customStyle="1">
+  <w:style w:type="character" w:customStyle="1" w:styleId="Titre2Car">
     <w:name w:val="Titre 2 Car"/>
     <w:basedOn w:val="Policepardfaut"/>
     <w:link w:val="Titre2"/>
     <w:uiPriority w:val="9"/>
     <w:rsid w:val="00F21F72"/>
     <w:rPr>
-      <w:rFonts w:asciiTheme="majorHAnsi" w:hAnsiTheme="majorHAnsi" w:eastAsiaTheme="majorEastAsia" w:cstheme="majorBidi"/>
+      <w:rFonts w:asciiTheme="majorHAnsi" w:eastAsiaTheme="majorEastAsia" w:hAnsiTheme="majorHAnsi" w:cstheme="majorBidi"/>
       <w:color w:val="2F5496" w:themeColor="accent1" w:themeShade="BF"/>
       <w:sz w:val="26"/>
       <w:szCs w:val="26"/>
     </w:rPr>
   </w:style>
-  <w:style w:type="character" w:styleId="Titre1Car" w:customStyle="1">
+  <w:style w:type="character" w:customStyle="1" w:styleId="Titre1Car">
     <w:name w:val="Titre 1 Car"/>
     <w:basedOn w:val="Policepardfaut"/>
     <w:link w:val="Titre1"/>
     <w:uiPriority w:val="9"/>
     <w:rsid w:val="00F36703"/>
     <w:rPr>
-      <w:rFonts w:asciiTheme="majorHAnsi" w:hAnsiTheme="majorHAnsi" w:eastAsiaTheme="majorEastAsia" w:cstheme="majorBidi"/>
+      <w:rFonts w:asciiTheme="majorHAnsi" w:eastAsiaTheme="majorEastAsia" w:hAnsiTheme="majorHAnsi" w:cstheme="majorBidi"/>
       <w:color w:val="2F5496" w:themeColor="accent1" w:themeShade="BF"/>
       <w:sz w:val="32"/>
       <w:szCs w:val="32"/>
@@ -1968,6 +1979,18 @@
     <w:rPr>
       <w:color w:val="0563C1" w:themeColor="hyperlink"/>
       <w:u w:val="single"/>
+    </w:rPr>
+  </w:style>
+  <w:style w:type="character" w:styleId="Mentionnonrsolue">
+    <w:name w:val="Unresolved Mention"/>
+    <w:basedOn w:val="Policepardfaut"/>
+    <w:uiPriority w:val="99"/>
+    <w:semiHidden/>
+    <w:unhideWhenUsed/>
+    <w:rsid w:val="006550DA"/>
+    <w:rPr>
+      <w:color w:val="605E5C"/>
+      <w:shd w:val="clear" w:color="auto" w:fill="E1DFDD"/>
     </w:rPr>
   </w:style>
 </w:styles>
@@ -2090,6 +2113,7 @@
   <w:rsids>
     <w:rsidRoot w:val="001905B0"/>
     <w:rsid w:val="001905B0"/>
+    <w:rsid w:val="008B5BC7"/>
   </w:rsids>
   <m:mathPr>
     <m:mathFont m:val="Cambria Math"/>

</xml_diff>

<commit_message>
ajustement de la table des matières
</commit_message>
<xml_diff>
--- a/journal_zeinab_2370973.docx
+++ b/journal_zeinab_2370973.docx
@@ -604,7 +604,11 @@
                   <w:tab w:val="right" w:leader="dot" w:pos="9016"/>
                 </w:tabs>
                 <w:rPr>
+                  <w:rFonts w:eastAsiaTheme="minorEastAsia"/>
                   <w:noProof/>
+                  <w:kern w:val="2"/>
+                  <w:lang w:val="fr-CA" w:eastAsia="fr-CA"/>
+                  <w14:ligatures w14:val="standardContextual"/>
                 </w:rPr>
               </w:pPr>
               <w:r>
@@ -616,7 +620,7 @@
               <w:r>
                 <w:fldChar w:fldCharType="separate"/>
               </w:r>
-              <w:hyperlink w:anchor="_Toc159998168" w:history="1">
+              <w:hyperlink w:anchor="_Toc160054487" w:history="1">
                 <w:r>
                   <w:rPr>
                     <w:rStyle w:val="Lienhypertexte"/>
@@ -645,7 +649,7 @@
                     <w:noProof/>
                     <w:webHidden/>
                   </w:rPr>
-                  <w:instrText xml:space="preserve"> PAGEREF _Toc159998168 \h </w:instrText>
+                  <w:instrText xml:space="preserve"> PAGEREF _Toc160054487 \h </w:instrText>
                 </w:r>
                 <w:r>
                   <w:rPr>
@@ -683,10 +687,14 @@
                   <w:tab w:val="right" w:leader="dot" w:pos="9016"/>
                 </w:tabs>
                 <w:rPr>
+                  <w:rFonts w:eastAsiaTheme="minorEastAsia"/>
                   <w:noProof/>
+                  <w:kern w:val="2"/>
+                  <w:lang w:val="fr-CA" w:eastAsia="fr-CA"/>
+                  <w14:ligatures w14:val="standardContextual"/>
                 </w:rPr>
               </w:pPr>
-              <w:hyperlink w:anchor="_Toc159998169" w:history="1">
+              <w:hyperlink w:anchor="_Toc160054488" w:history="1">
                 <w:r>
                   <w:rPr>
                     <w:rStyle w:val="Lienhypertexte"/>
@@ -713,7 +721,7 @@
                     <w:noProof/>
                     <w:webHidden/>
                   </w:rPr>
-                  <w:instrText xml:space="preserve"> PAGEREF _Toc159998169 \h </w:instrText>
+                  <w:instrText xml:space="preserve"> PAGEREF _Toc160054488 \h </w:instrText>
                 </w:r>
                 <w:r>
                   <w:rPr>
@@ -734,6 +742,80 @@
                     <w:webHidden/>
                   </w:rPr>
                   <w:t>2</w:t>
+                </w:r>
+                <w:r>
+                  <w:rPr>
+                    <w:noProof/>
+                    <w:webHidden/>
+                  </w:rPr>
+                  <w:fldChar w:fldCharType="end"/>
+                </w:r>
+              </w:hyperlink>
+            </w:p>
+            <w:p>
+              <w:pPr>
+                <w:pStyle w:val="TM2"/>
+                <w:tabs>
+                  <w:tab w:val="right" w:leader="dot" w:pos="9016"/>
+                </w:tabs>
+                <w:rPr>
+                  <w:rFonts w:eastAsiaTheme="minorEastAsia"/>
+                  <w:noProof/>
+                  <w:kern w:val="2"/>
+                  <w:lang w:val="fr-CA" w:eastAsia="fr-CA"/>
+                  <w14:ligatures w14:val="standardContextual"/>
+                </w:rPr>
+              </w:pPr>
+              <w:hyperlink w:anchor="_Toc160054489" w:history="1">
+                <w:r>
+                  <w:rPr>
+                    <w:rStyle w:val="Lienhypertexte"/>
+                    <w:b/>
+                    <w:bCs/>
+                    <w:noProof/>
+                  </w:rPr>
+                  <w:t>Sources :</w:t>
+                </w:r>
+                <w:r>
+                  <w:rPr>
+                    <w:noProof/>
+                    <w:webHidden/>
+                  </w:rPr>
+                  <w:tab/>
+                </w:r>
+                <w:r>
+                  <w:rPr>
+                    <w:noProof/>
+                    <w:webHidden/>
+                  </w:rPr>
+                  <w:fldChar w:fldCharType="begin"/>
+                </w:r>
+                <w:r>
+                  <w:rPr>
+                    <w:noProof/>
+                    <w:webHidden/>
+                  </w:rPr>
+                  <w:instrText xml:space="preserve"> PAGEREF _Toc160054489 \h </w:instrText>
+                </w:r>
+                <w:r>
+                  <w:rPr>
+                    <w:noProof/>
+                    <w:webHidden/>
+                  </w:rPr>
+                </w:r>
+                <w:r>
+                  <w:rPr>
+                    <w:noProof/>
+                    <w:webHidden/>
+                  </w:rPr>
+                  <w:fldChar w:fldCharType="separate"/>
+                </w:r>
+                <w:r>
+                  <w:rPr>
+                    <w:noProof/>
+                    <w:webHidden/>
+                  </w:rPr>
+                  <w:t>5</w:t>
                 </w:r>
                 <w:r>
                   <w:rPr>
@@ -792,7 +874,7 @@
           <w:u w:val="single"/>
         </w:rPr>
       </w:pPr>
-      <w:bookmarkStart w:id="0" w:name="_Toc159998168"/>
+      <w:bookmarkStart w:id="0" w:name="_Toc160054487"/>
       <w:r>
         <w:rPr>
           <w:rStyle w:val="lev"/>
@@ -883,10 +965,31 @@
         <w:t>« </w:t>
       </w:r>
       <w:r>
-        <w:t>git fetch</w:t>
-      </w:r>
-      <w:r>
-        <w:t xml:space="preserve"> origin » . </w:t>
+        <w:t xml:space="preserve">git </w:t>
+      </w:r>
+      <w:proofErr w:type="spellStart"/>
+      <w:r>
+        <w:t>fetch</w:t>
+      </w:r>
+      <w:proofErr w:type="spellEnd"/>
+      <w:r>
+        <w:t xml:space="preserve"> </w:t>
+      </w:r>
+      <w:proofErr w:type="spellStart"/>
+      <w:r>
+        <w:t>origin</w:t>
+      </w:r>
+      <w:proofErr w:type="spellEnd"/>
+      <w:r>
+        <w:t> </w:t>
+      </w:r>
+      <w:proofErr w:type="gramStart"/>
+      <w:r>
+        <w:t>» .</w:t>
+      </w:r>
+      <w:proofErr w:type="gramEnd"/>
+      <w:r>
+        <w:t xml:space="preserve"> </w:t>
       </w:r>
     </w:p>
     <w:p/>
@@ -910,7 +1013,15 @@
         <w:t>duquel</w:t>
       </w:r>
       <w:r>
-        <w:t xml:space="preserve"> je devais utiliser. Au final, tout s’est arrangé </w:t>
+        <w:t xml:space="preserve"> je devais utiliser. </w:t>
+      </w:r>
+      <w:proofErr w:type="gramStart"/>
+      <w:r>
+        <w:t>Au final</w:t>
+      </w:r>
+      <w:proofErr w:type="gramEnd"/>
+      <w:r>
+        <w:t xml:space="preserve">, tout s’est arrangé </w:t>
       </w:r>
       <w:r>
         <w:t>avec ce que j’ai fait pour régler le problème 1.</w:t>
@@ -922,7 +1033,15 @@
         <w:t xml:space="preserve">Le troisième défi que j’ai rencontré était </w:t>
       </w:r>
       <w:r>
-        <w:t xml:space="preserve">de savoir comment j’allais coder la page css, si elle était dans une branche à part, si je la modifie, je ne peux, donc pas voir </w:t>
+        <w:t xml:space="preserve">de savoir comment j’allais coder la page </w:t>
+      </w:r>
+      <w:proofErr w:type="spellStart"/>
+      <w:r>
+        <w:t>css</w:t>
+      </w:r>
+      <w:proofErr w:type="spellEnd"/>
+      <w:r>
+        <w:t xml:space="preserve">, si elle était dans une branche à part, si je la modifie, je ne peux, donc pas voir </w:t>
       </w:r>
       <w:r>
         <w:t xml:space="preserve">les modifications sur ma page html directement. Pour remédier à cela, j’ai </w:t>
@@ -933,17 +1052,38 @@
       <w:r>
         <w:t xml:space="preserve"> une page </w:t>
       </w:r>
-      <w:r>
-        <w:t>css temporaire dans ma branche et une fois que j’aurais fini, je mettrais le code</w:t>
-      </w:r>
-      <w:r>
-        <w:t xml:space="preserve"> la page css dans la br</w:t>
+      <w:proofErr w:type="spellStart"/>
+      <w:r>
+        <w:t>css</w:t>
+      </w:r>
+      <w:proofErr w:type="spellEnd"/>
+      <w:r>
+        <w:t xml:space="preserve"> temporaire dans ma branche et une fois que j’aurais fini, je mettrais le code</w:t>
+      </w:r>
+      <w:r>
+        <w:t xml:space="preserve"> la page </w:t>
+      </w:r>
+      <w:proofErr w:type="spellStart"/>
+      <w:r>
+        <w:t>css</w:t>
+      </w:r>
+      <w:proofErr w:type="spellEnd"/>
+      <w:r>
+        <w:t xml:space="preserve"> dans la br</w:t>
       </w:r>
       <w:r>
         <w:t>a</w:t>
       </w:r>
       <w:r>
-        <w:t>nche css, sinon je</w:t>
+        <w:t xml:space="preserve">nche </w:t>
+      </w:r>
+      <w:proofErr w:type="spellStart"/>
+      <w:r>
+        <w:t>css</w:t>
+      </w:r>
+      <w:proofErr w:type="spellEnd"/>
+      <w:r>
+        <w:t>, sinon je</w:t>
       </w:r>
       <w:r>
         <w:t xml:space="preserve"> </w:t>
@@ -978,9 +1118,17 @@
       <w:pPr>
         <w:pStyle w:val="Titre2"/>
       </w:pPr>
-      <w:bookmarkStart w:id="1" w:name="_Toc159998169"/>
-      <w:r>
-        <w:t>Git reflog :</w:t>
+      <w:bookmarkStart w:id="1" w:name="_Toc160054488"/>
+      <w:r>
+        <w:t xml:space="preserve">Git </w:t>
+      </w:r>
+      <w:proofErr w:type="spellStart"/>
+      <w:r>
+        <w:t>reflog</w:t>
+      </w:r>
+      <w:proofErr w:type="spellEnd"/>
+      <w:r>
+        <w:t> :</w:t>
       </w:r>
       <w:bookmarkEnd w:id="1"/>
       <w:r>
@@ -1291,6 +1439,7 @@
           <w:u w:val="single"/>
         </w:rPr>
       </w:pPr>
+      <w:bookmarkStart w:id="2" w:name="_Toc160054489"/>
       <w:r>
         <w:rPr>
           <w:b/>
@@ -1321,6 +1470,7 @@
         </w:rPr>
         <w:t> :</w:t>
       </w:r>
+      <w:bookmarkEnd w:id="2"/>
     </w:p>
     <w:p>
       <w:hyperlink r:id="rId14" w:history="1">
@@ -2067,7 +2217,7 @@
   <w:rsids>
     <w:rsidRoot w:val="001905B0"/>
     <w:rsid w:val="001905B0"/>
-    <w:rsid w:val="00683BE4"/>
+    <w:rsid w:val="00604626"/>
   </w:rsids>
   <m:mathPr>
     <m:mathFont m:val="Cambria Math"/>

</xml_diff>